<commit_message>
customer segment for proctoring
</commit_message>
<xml_diff>
--- a/bmc.docx
+++ b/bmc.docx
@@ -6,6 +6,7 @@
       <w:pPr>
         <w:rPr>
           <w:rFonts w:ascii="Times New Roman" w:hAnsi="Times New Roman" w:cs="Times New Roman"/>
+          <w:color w:val="4472C4" w:themeColor="accent1"/>
           <w:sz w:val="24"/>
           <w:szCs w:val="24"/>
           <w:u w:val="single"/>
@@ -14,6 +15,7 @@
       <w:r>
         <w:rPr>
           <w:rFonts w:ascii="Times New Roman" w:hAnsi="Times New Roman" w:cs="Times New Roman"/>
+          <w:color w:val="4472C4" w:themeColor="accent1"/>
           <w:sz w:val="24"/>
           <w:szCs w:val="24"/>
           <w:u w:val="single"/>
@@ -33,6 +35,7 @@
           <w:rFonts w:eastAsiaTheme="majorEastAsia"/>
           <w:b/>
           <w:bCs/>
+          <w:color w:val="4472C4" w:themeColor="accent1"/>
           <w:sz w:val="24"/>
           <w:szCs w:val="24"/>
         </w:rPr>
@@ -43,6 +46,7 @@
           <w:rFonts w:eastAsiaTheme="majorEastAsia"/>
           <w:b/>
           <w:bCs/>
+          <w:color w:val="4472C4" w:themeColor="accent1"/>
           <w:sz w:val="24"/>
           <w:szCs w:val="24"/>
         </w:rPr>
@@ -57,18 +61,61 @@
           <w:numId w:val="13"/>
         </w:numPr>
         <w:rPr>
-          <w:sz w:val="24"/>
-          <w:szCs w:val="24"/>
-        </w:rPr>
-      </w:pPr>
-      <w:r>
-        <w:rPr>
-          <w:b w:val="0"/>
-          <w:sz w:val="24"/>
-          <w:szCs w:val="24"/>
-        </w:rPr>
-        <w:t>Technology providers</w:t>
-      </w:r>
+          <w:color w:val="FF0000"/>
+          <w:sz w:val="24"/>
+          <w:szCs w:val="24"/>
+        </w:rPr>
+      </w:pPr>
+      <w:r>
+        <w:rPr>
+          <w:rStyle w:val="Strong"/>
+          <w:color w:val="FF0000"/>
+          <w:sz w:val="24"/>
+          <w:szCs w:val="24"/>
+        </w:rPr>
+        <w:t>Tech Companies</w:t>
+      </w:r>
+      <w:r>
+        <w:rPr>
+          <w:rStyle w:val="Strong"/>
+          <w:b/>
+          <w:color w:val="FF0000"/>
+          <w:sz w:val="24"/>
+          <w:szCs w:val="24"/>
+        </w:rPr>
+        <w:t>:</w:t>
+      </w:r>
+      <w:r>
+        <w:rPr>
+          <w:b w:val="0"/>
+          <w:color w:val="FF0000"/>
+          <w:sz w:val="24"/>
+          <w:szCs w:val="24"/>
+        </w:rPr>
+        <w:t xml:space="preserve"> Companies like Google, Microsoft, and </w:t>
+      </w:r>
+      <w:proofErr w:type="spellStart"/>
+      <w:r>
+        <w:rPr>
+          <w:b w:val="0"/>
+          <w:color w:val="FF0000"/>
+          <w:sz w:val="24"/>
+          <w:szCs w:val="24"/>
+        </w:rPr>
+        <w:t>Nvidia</w:t>
+      </w:r>
+      <w:proofErr w:type="spellEnd"/>
+      <w:r>
+        <w:rPr>
+          <w:b w:val="0"/>
+          <w:color w:val="FF0000"/>
+          <w:sz w:val="24"/>
+          <w:szCs w:val="24"/>
+        </w:rPr>
+        <w:t xml:space="preserve"> that require data annotation services</w:t>
+      </w:r>
+      <w:bookmarkStart w:id="0" w:name="_GoBack"/>
+      <w:bookmarkEnd w:id="0"/>
     </w:p>
     <w:p>
       <w:pPr>
@@ -90,6 +137,21 @@
         </w:rPr>
         <w:t>Local NGOs</w:t>
       </w:r>
+      <w:r>
+        <w:rPr>
+          <w:b w:val="0"/>
+          <w:sz w:val="24"/>
+          <w:szCs w:val="24"/>
+        </w:rPr>
+        <w:t xml:space="preserve"> which help to identify and train potential employees</w:t>
+      </w:r>
+      <w:r>
+        <w:rPr>
+          <w:sz w:val="24"/>
+          <w:szCs w:val="24"/>
+        </w:rPr>
+        <w:t>.</w:t>
+      </w:r>
     </w:p>
     <w:p>
       <w:pPr>
@@ -111,6 +173,14 @@
         </w:rPr>
         <w:t>Client companies</w:t>
       </w:r>
+      <w:r>
+        <w:rPr>
+          <w:b w:val="0"/>
+          <w:sz w:val="24"/>
+          <w:szCs w:val="24"/>
+        </w:rPr>
+        <w:t xml:space="preserve"> such as swift, precision AI and indoor robotics.</w:t>
+      </w:r>
     </w:p>
     <w:p>
       <w:pPr>
@@ -132,6 +202,14 @@
         </w:rPr>
         <w:t>Education institutions</w:t>
       </w:r>
+      <w:r>
+        <w:rPr>
+          <w:b w:val="0"/>
+          <w:sz w:val="24"/>
+          <w:szCs w:val="24"/>
+        </w:rPr>
+        <w:t>; partnering with schools and universities for skill development programs.</w:t>
+      </w:r>
     </w:p>
     <w:p>
       <w:pPr>
@@ -145,6 +223,7 @@
           <w:rFonts w:eastAsiaTheme="majorEastAsia"/>
           <w:b/>
           <w:bCs/>
+          <w:color w:val="4472C4" w:themeColor="accent1"/>
           <w:sz w:val="24"/>
           <w:szCs w:val="24"/>
         </w:rPr>
@@ -155,6 +234,7 @@
           <w:rFonts w:eastAsiaTheme="majorEastAsia"/>
           <w:b/>
           <w:bCs/>
+          <w:color w:val="4472C4" w:themeColor="accent1"/>
           <w:sz w:val="24"/>
           <w:szCs w:val="24"/>
         </w:rPr>
@@ -181,6 +261,30 @@
         </w:rPr>
         <w:t>Training</w:t>
       </w:r>
+      <w:r>
+        <w:rPr>
+          <w:b w:val="0"/>
+          <w:sz w:val="24"/>
+          <w:szCs w:val="24"/>
+        </w:rPr>
+        <w:t>; offering tr</w:t>
+      </w:r>
+      <w:r>
+        <w:rPr>
+          <w:b w:val="0"/>
+          <w:sz w:val="24"/>
+          <w:szCs w:val="24"/>
+        </w:rPr>
+        <w:t>aining to both employee and non-</w:t>
+      </w:r>
+      <w:r>
+        <w:rPr>
+          <w:b w:val="0"/>
+          <w:sz w:val="24"/>
+          <w:szCs w:val="24"/>
+        </w:rPr>
+        <w:t>employee.</w:t>
+      </w:r>
     </w:p>
     <w:p>
       <w:pPr>
@@ -190,28 +294,43 @@
           <w:numId w:val="14"/>
         </w:numPr>
         <w:rPr>
-          <w:sz w:val="24"/>
-          <w:szCs w:val="24"/>
-        </w:rPr>
-      </w:pPr>
-      <w:r>
-        <w:rPr>
-          <w:b w:val="0"/>
-          <w:sz w:val="24"/>
-          <w:szCs w:val="24"/>
-        </w:rPr>
-        <w:t xml:space="preserve">Development and </w:t>
-      </w:r>
-      <w:proofErr w:type="spellStart"/>
-      <w:r>
-        <w:rPr>
-          <w:b w:val="0"/>
-          <w:sz w:val="24"/>
-          <w:szCs w:val="24"/>
-        </w:rPr>
-        <w:t>maintainance</w:t>
-      </w:r>
-      <w:proofErr w:type="spellEnd"/>
+          <w:b w:val="0"/>
+          <w:sz w:val="24"/>
+          <w:szCs w:val="24"/>
+        </w:rPr>
+      </w:pPr>
+      <w:r>
+        <w:rPr>
+          <w:b w:val="0"/>
+          <w:sz w:val="24"/>
+          <w:szCs w:val="24"/>
+        </w:rPr>
+        <w:t xml:space="preserve">Development </w:t>
+      </w:r>
+      <w:r>
+        <w:rPr>
+          <w:b w:val="0"/>
+          <w:sz w:val="24"/>
+          <w:szCs w:val="24"/>
+        </w:rPr>
+        <w:t>and mainte</w:t>
+      </w:r>
+      <w:r>
+        <w:rPr>
+          <w:b w:val="0"/>
+          <w:sz w:val="24"/>
+          <w:szCs w:val="24"/>
+        </w:rPr>
+        <w:t>nance</w:t>
+      </w:r>
+      <w:r>
+        <w:rPr>
+          <w:b w:val="0"/>
+          <w:sz w:val="24"/>
+          <w:szCs w:val="24"/>
+        </w:rPr>
+        <w:t>; continuously improving the annotation platform and tools</w:t>
+      </w:r>
     </w:p>
     <w:p>
       <w:pPr>
@@ -233,6 +352,14 @@
         </w:rPr>
         <w:t>Managing client projects</w:t>
       </w:r>
+      <w:r>
+        <w:rPr>
+          <w:b w:val="0"/>
+          <w:sz w:val="24"/>
+          <w:szCs w:val="24"/>
+        </w:rPr>
+        <w:t>; ensuring the clients projects are well managed and done accordingly.</w:t>
+      </w:r>
     </w:p>
     <w:p>
       <w:pPr>
@@ -254,6 +381,32 @@
         </w:rPr>
         <w:t>Marketing</w:t>
       </w:r>
+      <w:r>
+        <w:rPr>
+          <w:b w:val="0"/>
+          <w:sz w:val="24"/>
+          <w:szCs w:val="24"/>
+        </w:rPr>
+        <w:t xml:space="preserve">; finding the suitable place where </w:t>
+      </w:r>
+      <w:proofErr w:type="gramStart"/>
+      <w:r>
+        <w:rPr>
+          <w:b w:val="0"/>
+          <w:sz w:val="24"/>
+          <w:szCs w:val="24"/>
+        </w:rPr>
+        <w:t>there</w:t>
+      </w:r>
+      <w:proofErr w:type="gramEnd"/>
+      <w:r>
+        <w:rPr>
+          <w:b w:val="0"/>
+          <w:sz w:val="24"/>
+          <w:szCs w:val="24"/>
+        </w:rPr>
+        <w:t xml:space="preserve"> services can be needed either by searching for clients or by looking for companies in need for data annotation.</w:t>
+      </w:r>
     </w:p>
     <w:p>
       <w:pPr>
@@ -267,6 +420,7 @@
           <w:rFonts w:eastAsiaTheme="majorEastAsia"/>
           <w:b/>
           <w:bCs/>
+          <w:color w:val="4472C4" w:themeColor="accent1"/>
           <w:sz w:val="24"/>
           <w:szCs w:val="24"/>
         </w:rPr>
@@ -277,6 +431,7 @@
           <w:rFonts w:eastAsiaTheme="majorEastAsia"/>
           <w:b/>
           <w:bCs/>
+          <w:color w:val="4472C4" w:themeColor="accent1"/>
           <w:sz w:val="24"/>
           <w:szCs w:val="24"/>
         </w:rPr>
@@ -292,6 +447,7 @@
         </w:numPr>
         <w:rPr>
           <w:rFonts w:eastAsiaTheme="majorEastAsia"/>
+          <w:b w:val="0"/>
           <w:sz w:val="24"/>
           <w:szCs w:val="24"/>
         </w:rPr>
@@ -304,6 +460,23 @@
           <w:szCs w:val="24"/>
         </w:rPr>
         <w:t>Skilled workforce</w:t>
+      </w:r>
+      <w:r>
+        <w:rPr>
+          <w:rFonts w:eastAsiaTheme="majorEastAsia"/>
+          <w:b w:val="0"/>
+          <w:sz w:val="24"/>
+          <w:szCs w:val="24"/>
+        </w:rPr>
+        <w:t xml:space="preserve">; this are the </w:t>
+      </w:r>
+      <w:r>
+        <w:rPr>
+          <w:b w:val="0"/>
+          <w:sz w:val="24"/>
+          <w:szCs w:val="24"/>
+        </w:rPr>
+        <w:t>Skilled employees who perform data annotation tasks.</w:t>
       </w:r>
     </w:p>
     <w:p>
@@ -315,6 +488,7 @@
         </w:numPr>
         <w:rPr>
           <w:rFonts w:eastAsiaTheme="majorEastAsia"/>
+          <w:b w:val="0"/>
           <w:sz w:val="24"/>
           <w:szCs w:val="24"/>
         </w:rPr>
@@ -327,6 +501,23 @@
           <w:szCs w:val="24"/>
         </w:rPr>
         <w:t>Technology platform for managing data tasks</w:t>
+      </w:r>
+      <w:r>
+        <w:rPr>
+          <w:rFonts w:eastAsiaTheme="majorEastAsia"/>
+          <w:b w:val="0"/>
+          <w:sz w:val="24"/>
+          <w:szCs w:val="24"/>
+        </w:rPr>
+        <w:t xml:space="preserve">; </w:t>
+      </w:r>
+      <w:r>
+        <w:rPr>
+          <w:b w:val="0"/>
+          <w:sz w:val="24"/>
+          <w:szCs w:val="24"/>
+        </w:rPr>
+        <w:t>Proprietary software and tools for data annotation</w:t>
       </w:r>
     </w:p>
     <w:p>
@@ -351,6 +542,15 @@
         </w:rPr>
         <w:t>Training programs to upskill workers</w:t>
       </w:r>
+      <w:r>
+        <w:rPr>
+          <w:rFonts w:eastAsiaTheme="majorEastAsia"/>
+          <w:b w:val="0"/>
+          <w:sz w:val="24"/>
+          <w:szCs w:val="24"/>
+        </w:rPr>
+        <w:t xml:space="preserve">; </w:t>
+      </w:r>
     </w:p>
     <w:p>
       <w:pPr>
@@ -374,17 +574,166 @@
         </w:rPr>
         <w:t>Strong partnerships with clients</w:t>
       </w:r>
+      <w:r>
+        <w:rPr>
+          <w:rFonts w:eastAsiaTheme="majorEastAsia"/>
+          <w:b w:val="0"/>
+          <w:sz w:val="24"/>
+          <w:szCs w:val="24"/>
+        </w:rPr>
+        <w:t>; clients enable availability of new skills and new knowledge due to the demand of better and accurate work.</w:t>
+      </w:r>
     </w:p>
     <w:p>
       <w:pPr>
         <w:pStyle w:val="Heading3"/>
-        <w:rPr>
-          <w:sz w:val="24"/>
-          <w:szCs w:val="24"/>
-        </w:rPr>
-      </w:pPr>
-      <w:r>
-        <w:rPr>
+        <w:numPr>
+          <w:ilvl w:val="0"/>
+          <w:numId w:val="17"/>
+        </w:numPr>
+        <w:rPr>
+          <w:rFonts w:eastAsiaTheme="majorEastAsia"/>
+          <w:color w:val="FF0000"/>
+          <w:sz w:val="24"/>
+          <w:szCs w:val="24"/>
+        </w:rPr>
+      </w:pPr>
+      <w:r>
+        <w:rPr>
+          <w:rFonts w:eastAsiaTheme="majorEastAsia"/>
+          <w:b w:val="0"/>
+          <w:color w:val="FF0000"/>
+          <w:sz w:val="24"/>
+          <w:szCs w:val="24"/>
+        </w:rPr>
+        <w:t xml:space="preserve">Blog articles for example </w:t>
+      </w:r>
+      <w:r>
+        <w:rPr>
+          <w:rFonts w:eastAsiaTheme="majorEastAsia"/>
+          <w:b w:val="0"/>
+          <w:color w:val="FF0000"/>
+          <w:sz w:val="24"/>
+          <w:szCs w:val="24"/>
+        </w:rPr>
+        <w:t xml:space="preserve">SLAM for efficient </w:t>
+      </w:r>
+      <w:proofErr w:type="spellStart"/>
+      <w:r>
+        <w:rPr>
+          <w:rFonts w:eastAsiaTheme="majorEastAsia"/>
+          <w:b w:val="0"/>
+          <w:color w:val="FF0000"/>
+          <w:sz w:val="24"/>
+          <w:szCs w:val="24"/>
+        </w:rPr>
+        <w:t>lidar</w:t>
+      </w:r>
+      <w:proofErr w:type="spellEnd"/>
+      <w:r>
+        <w:rPr>
+          <w:rFonts w:eastAsiaTheme="majorEastAsia"/>
+          <w:b w:val="0"/>
+          <w:color w:val="FF0000"/>
+          <w:sz w:val="24"/>
+          <w:szCs w:val="24"/>
+        </w:rPr>
+        <w:t xml:space="preserve"> labeling</w:t>
+      </w:r>
+    </w:p>
+    <w:p>
+      <w:pPr>
+        <w:pStyle w:val="Heading3"/>
+        <w:numPr>
+          <w:ilvl w:val="0"/>
+          <w:numId w:val="17"/>
+        </w:numPr>
+        <w:rPr>
+          <w:rFonts w:eastAsiaTheme="majorEastAsia"/>
+          <w:b w:val="0"/>
+          <w:sz w:val="24"/>
+          <w:szCs w:val="24"/>
+        </w:rPr>
+      </w:pPr>
+      <w:r>
+        <w:rPr>
+          <w:rFonts w:eastAsiaTheme="majorEastAsia"/>
+          <w:b w:val="0"/>
+          <w:sz w:val="24"/>
+          <w:szCs w:val="24"/>
+        </w:rPr>
+        <w:t xml:space="preserve">Events and conferences </w:t>
+      </w:r>
+      <w:r>
+        <w:rPr>
+          <w:rFonts w:eastAsiaTheme="majorEastAsia"/>
+          <w:b w:val="0"/>
+          <w:sz w:val="24"/>
+          <w:szCs w:val="24"/>
+        </w:rPr>
+        <w:t xml:space="preserve">where they obtain more resources a good example is the edge AI event held in </w:t>
+      </w:r>
+      <w:proofErr w:type="spellStart"/>
+      <w:r>
+        <w:rPr>
+          <w:rFonts w:eastAsiaTheme="majorEastAsia"/>
+          <w:b w:val="0"/>
+          <w:sz w:val="24"/>
+          <w:szCs w:val="24"/>
+        </w:rPr>
+        <w:t>santa</w:t>
+      </w:r>
+      <w:proofErr w:type="spellEnd"/>
+      <w:r>
+        <w:rPr>
+          <w:rFonts w:eastAsiaTheme="majorEastAsia"/>
+          <w:b w:val="0"/>
+          <w:sz w:val="24"/>
+          <w:szCs w:val="24"/>
+        </w:rPr>
+        <w:t xml:space="preserve"> </w:t>
+      </w:r>
+      <w:proofErr w:type="spellStart"/>
+      <w:r>
+        <w:rPr>
+          <w:rFonts w:eastAsiaTheme="majorEastAsia"/>
+          <w:b w:val="0"/>
+          <w:sz w:val="24"/>
+          <w:szCs w:val="24"/>
+        </w:rPr>
+        <w:t>clara</w:t>
+      </w:r>
+      <w:proofErr w:type="spellEnd"/>
+      <w:r>
+        <w:rPr>
+          <w:rFonts w:eastAsiaTheme="majorEastAsia"/>
+          <w:b w:val="0"/>
+          <w:sz w:val="24"/>
+          <w:szCs w:val="24"/>
+        </w:rPr>
+        <w:t xml:space="preserve"> us.</w:t>
+      </w:r>
+    </w:p>
+    <w:p>
+      <w:pPr>
+        <w:pStyle w:val="Heading3"/>
+        <w:rPr>
+          <w:color w:val="4472C4" w:themeColor="accent1"/>
+          <w:sz w:val="24"/>
+          <w:szCs w:val="24"/>
+        </w:rPr>
+      </w:pPr>
+      <w:r>
+        <w:rPr>
+          <w:color w:val="4472C4" w:themeColor="accent1"/>
+          <w:sz w:val="24"/>
+          <w:szCs w:val="24"/>
+        </w:rPr>
+        <w:t xml:space="preserve">  </w:t>
+      </w:r>
+      <w:r>
+        <w:rPr>
+          <w:color w:val="4472C4" w:themeColor="accent1"/>
           <w:sz w:val="24"/>
           <w:szCs w:val="24"/>
         </w:rPr>
@@ -396,6 +745,7 @@
           <w:rFonts w:eastAsiaTheme="majorEastAsia"/>
           <w:b/>
           <w:bCs/>
+          <w:color w:val="4472C4" w:themeColor="accent1"/>
           <w:sz w:val="24"/>
           <w:szCs w:val="24"/>
         </w:rPr>
@@ -421,7 +771,15 @@
           <w:sz w:val="24"/>
           <w:szCs w:val="24"/>
         </w:rPr>
-        <w:t>High-quality data annotation and labeling services for AI/ML models.</w:t>
+        <w:t>High-quality data annotation and lab</w:t>
+      </w:r>
+      <w:r>
+        <w:rPr>
+          <w:rFonts w:ascii="Times New Roman" w:hAnsi="Times New Roman" w:cs="Times New Roman"/>
+          <w:sz w:val="24"/>
+          <w:szCs w:val="24"/>
+        </w:rPr>
+        <w:t>eling services for AI/ML models; by providing reliable and accurate data labeling services.</w:t>
       </w:r>
     </w:p>
     <w:p>
@@ -445,6 +803,14 @@
         </w:rPr>
         <w:t>Scalable workforce</w:t>
       </w:r>
+      <w:r>
+        <w:rPr>
+          <w:rFonts w:ascii="Times New Roman" w:hAnsi="Times New Roman" w:cs="Times New Roman"/>
+          <w:sz w:val="24"/>
+          <w:szCs w:val="24"/>
+        </w:rPr>
+        <w:t xml:space="preserve"> by ensuring handling large volumes of data for global tech companies.</w:t>
+      </w:r>
     </w:p>
     <w:p>
       <w:pPr>
@@ -467,6 +833,32 @@
         </w:rPr>
         <w:t>Cost effectiveness on training</w:t>
       </w:r>
+      <w:r>
+        <w:rPr>
+          <w:rFonts w:ascii="Times New Roman" w:hAnsi="Times New Roman" w:cs="Times New Roman"/>
+          <w:sz w:val="24"/>
+          <w:szCs w:val="24"/>
+        </w:rPr>
+        <w:t xml:space="preserve"> by providing affordable price for training so as </w:t>
+      </w:r>
+      <w:proofErr w:type="spellStart"/>
+      <w:r>
+        <w:rPr>
+          <w:rFonts w:ascii="Times New Roman" w:hAnsi="Times New Roman" w:cs="Times New Roman"/>
+          <w:sz w:val="24"/>
+          <w:szCs w:val="24"/>
+        </w:rPr>
+        <w:t>every one</w:t>
+      </w:r>
+      <w:proofErr w:type="spellEnd"/>
+      <w:r>
+        <w:rPr>
+          <w:rFonts w:ascii="Times New Roman" w:hAnsi="Times New Roman" w:cs="Times New Roman"/>
+          <w:sz w:val="24"/>
+          <w:szCs w:val="24"/>
+        </w:rPr>
+        <w:t xml:space="preserve"> can be able to attend.</w:t>
+      </w:r>
     </w:p>
     <w:p>
       <w:pPr>
@@ -489,29 +881,62 @@
         </w:rPr>
         <w:t>Social impact through job creation</w:t>
       </w:r>
+      <w:r>
+        <w:rPr>
+          <w:rFonts w:ascii="Times New Roman" w:hAnsi="Times New Roman" w:cs="Times New Roman"/>
+          <w:sz w:val="24"/>
+          <w:szCs w:val="24"/>
+        </w:rPr>
+        <w:t xml:space="preserve"> by providing job opportunities to the people.</w:t>
+      </w:r>
     </w:p>
     <w:p>
       <w:pPr>
         <w:pStyle w:val="Heading3"/>
-        <w:numPr>
-          <w:ilvl w:val="0"/>
-          <w:numId w:val="12"/>
-        </w:numPr>
         <w:rPr>
           <w:rStyle w:val="Strong"/>
           <w:rFonts w:eastAsiaTheme="majorEastAsia"/>
           <w:b/>
           <w:bCs/>
-          <w:sz w:val="24"/>
-          <w:szCs w:val="24"/>
-        </w:rPr>
-      </w:pPr>
-      <w:r>
+          <w:color w:val="4472C4" w:themeColor="accent1"/>
+          <w:sz w:val="24"/>
+          <w:szCs w:val="24"/>
+        </w:rPr>
+      </w:pPr>
+    </w:p>
+    <w:p>
+      <w:pPr>
+        <w:pStyle w:val="Heading3"/>
         <w:rPr>
           <w:rStyle w:val="Strong"/>
           <w:rFonts w:eastAsiaTheme="majorEastAsia"/>
           <w:b/>
           <w:bCs/>
+          <w:color w:val="4472C4" w:themeColor="accent1"/>
+          <w:sz w:val="24"/>
+          <w:szCs w:val="24"/>
+        </w:rPr>
+      </w:pPr>
+      <w:r>
+        <w:rPr>
+          <w:rStyle w:val="Strong"/>
+          <w:rFonts w:eastAsiaTheme="majorEastAsia"/>
+          <w:b/>
+          <w:bCs/>
+          <w:color w:val="4472C4" w:themeColor="accent1"/>
+          <w:sz w:val="24"/>
+          <w:szCs w:val="24"/>
+        </w:rPr>
+        <w:lastRenderedPageBreak/>
+        <w:t>5.</w:t>
+      </w:r>
+      <w:r>
+        <w:rPr>
+          <w:rStyle w:val="Strong"/>
+          <w:rFonts w:eastAsiaTheme="majorEastAsia"/>
+          <w:b/>
+          <w:bCs/>
+          <w:color w:val="4472C4" w:themeColor="accent1"/>
           <w:sz w:val="24"/>
           <w:szCs w:val="24"/>
         </w:rPr>
@@ -538,6 +963,14 @@
         </w:rPr>
         <w:t>Technical support</w:t>
       </w:r>
+      <w:r>
+        <w:rPr>
+          <w:b w:val="0"/>
+          <w:sz w:val="24"/>
+          <w:szCs w:val="24"/>
+        </w:rPr>
+        <w:t>: providing support to clients in terms of technical breakdown.</w:t>
+      </w:r>
     </w:p>
     <w:p>
       <w:pPr>
@@ -559,6 +992,32 @@
         </w:rPr>
         <w:t>Community engagement</w:t>
       </w:r>
+      <w:r>
+        <w:rPr>
+          <w:b w:val="0"/>
+          <w:sz w:val="24"/>
+          <w:szCs w:val="24"/>
+        </w:rPr>
+        <w:t xml:space="preserve">: participating with community either by holding outdoor conferences to explain what </w:t>
+      </w:r>
+      <w:proofErr w:type="spellStart"/>
+      <w:r>
+        <w:rPr>
+          <w:b w:val="0"/>
+          <w:sz w:val="24"/>
+          <w:szCs w:val="24"/>
+        </w:rPr>
+        <w:t>sama</w:t>
+      </w:r>
+      <w:proofErr w:type="spellEnd"/>
+      <w:r>
+        <w:rPr>
+          <w:b w:val="0"/>
+          <w:sz w:val="24"/>
+          <w:szCs w:val="24"/>
+        </w:rPr>
+        <w:t xml:space="preserve"> does and its importance.</w:t>
+      </w:r>
     </w:p>
     <w:p>
       <w:pPr>
@@ -568,29 +1027,107 @@
           <w:numId w:val="18"/>
         </w:numPr>
         <w:rPr>
-          <w:sz w:val="24"/>
-          <w:szCs w:val="24"/>
-        </w:rPr>
-      </w:pPr>
-      <w:r>
-        <w:rPr>
-          <w:b w:val="0"/>
-          <w:sz w:val="24"/>
-          <w:szCs w:val="24"/>
-        </w:rPr>
-        <w:t>Automated platform</w:t>
+          <w:b w:val="0"/>
+          <w:sz w:val="24"/>
+          <w:szCs w:val="24"/>
+        </w:rPr>
+      </w:pPr>
+      <w:r>
+        <w:rPr>
+          <w:rStyle w:val="Strong"/>
+          <w:sz w:val="24"/>
+          <w:szCs w:val="24"/>
+        </w:rPr>
+        <w:t>Long-Term Partnerships:</w:t>
+      </w:r>
+      <w:r>
+        <w:rPr>
+          <w:sz w:val="24"/>
+          <w:szCs w:val="24"/>
+        </w:rPr>
+        <w:t xml:space="preserve"> </w:t>
+      </w:r>
+      <w:r>
+        <w:rPr>
+          <w:b w:val="0"/>
+          <w:sz w:val="24"/>
+          <w:szCs w:val="24"/>
+        </w:rPr>
+        <w:t>Building lasting relationships with major tech companies.</w:t>
       </w:r>
     </w:p>
     <w:p>
       <w:pPr>
         <w:pStyle w:val="Heading3"/>
-        <w:rPr>
-          <w:sz w:val="24"/>
-          <w:szCs w:val="24"/>
-        </w:rPr>
-      </w:pPr>
-      <w:r>
-        <w:rPr>
+        <w:numPr>
+          <w:ilvl w:val="0"/>
+          <w:numId w:val="18"/>
+        </w:numPr>
+        <w:rPr>
+          <w:b w:val="0"/>
+          <w:sz w:val="24"/>
+          <w:szCs w:val="24"/>
+        </w:rPr>
+      </w:pPr>
+      <w:r>
+        <w:rPr>
+          <w:b w:val="0"/>
+          <w:sz w:val="24"/>
+          <w:szCs w:val="24"/>
+        </w:rPr>
+        <w:t>Providing feedback and better communication</w:t>
+      </w:r>
+      <w:r>
+        <w:rPr>
+          <w:rStyle w:val="Strong"/>
+          <w:sz w:val="24"/>
+          <w:szCs w:val="24"/>
+        </w:rPr>
+        <w:t xml:space="preserve">: The </w:t>
+      </w:r>
+      <w:r>
+        <w:rPr>
+          <w:b w:val="0"/>
+          <w:sz w:val="24"/>
+          <w:szCs w:val="24"/>
+        </w:rPr>
+        <w:t>continuous engagement ensures client satisfaction.</w:t>
+      </w:r>
+    </w:p>
+    <w:p>
+      <w:pPr>
+        <w:pStyle w:val="Heading3"/>
+        <w:numPr>
+          <w:ilvl w:val="0"/>
+          <w:numId w:val="18"/>
+        </w:numPr>
+        <w:rPr>
+          <w:b w:val="0"/>
+          <w:sz w:val="24"/>
+          <w:szCs w:val="24"/>
+        </w:rPr>
+      </w:pPr>
+      <w:r>
+        <w:rPr>
+          <w:b w:val="0"/>
+          <w:sz w:val="24"/>
+          <w:szCs w:val="24"/>
+        </w:rPr>
+        <w:t>Accurate management: Ensuring Personalized service and support for each client.</w:t>
+      </w:r>
+    </w:p>
+    <w:p>
+      <w:pPr>
+        <w:pStyle w:val="Heading3"/>
+        <w:rPr>
+          <w:color w:val="4472C4" w:themeColor="accent1"/>
+          <w:sz w:val="24"/>
+          <w:szCs w:val="24"/>
+        </w:rPr>
+      </w:pPr>
+      <w:r>
+        <w:rPr>
+          <w:color w:val="4472C4" w:themeColor="accent1"/>
           <w:sz w:val="24"/>
           <w:szCs w:val="24"/>
         </w:rPr>
@@ -602,6 +1139,7 @@
           <w:rFonts w:eastAsiaTheme="majorEastAsia"/>
           <w:b/>
           <w:bCs/>
+          <w:color w:val="4472C4" w:themeColor="accent1"/>
           <w:sz w:val="24"/>
           <w:szCs w:val="24"/>
         </w:rPr>
@@ -637,6 +1175,22 @@
         </w:rPr>
         <w:t xml:space="preserve"> marketing </w:t>
       </w:r>
+      <w:r>
+        <w:rPr>
+          <w:rFonts w:ascii="Times New Roman" w:hAnsi="Times New Roman" w:cs="Times New Roman"/>
+          <w:sz w:val="24"/>
+          <w:szCs w:val="24"/>
+        </w:rPr>
+        <w:t xml:space="preserve">through </w:t>
+      </w:r>
+      <w:r>
+        <w:rPr>
+          <w:rFonts w:ascii="Times New Roman" w:hAnsi="Times New Roman" w:cs="Times New Roman"/>
+          <w:sz w:val="24"/>
+          <w:szCs w:val="24"/>
+        </w:rPr>
+        <w:t xml:space="preserve">websites. </w:t>
+      </w:r>
     </w:p>
     <w:p>
       <w:pPr>
@@ -667,6 +1221,24 @@
         </w:rPr>
         <w:t>hnology companies and AI companies</w:t>
       </w:r>
+      <w:r>
+        <w:rPr>
+          <w:rFonts w:ascii="Times New Roman" w:hAnsi="Times New Roman" w:cs="Times New Roman"/>
+          <w:sz w:val="24"/>
+          <w:szCs w:val="24"/>
+        </w:rPr>
+        <w:t xml:space="preserve"> such as </w:t>
+      </w:r>
+      <w:proofErr w:type="spellStart"/>
+      <w:r>
+        <w:rPr>
+          <w:rFonts w:ascii="Times New Roman" w:hAnsi="Times New Roman" w:cs="Times New Roman"/>
+          <w:sz w:val="24"/>
+          <w:szCs w:val="24"/>
+        </w:rPr>
+        <w:t>orbisk</w:t>
+      </w:r>
+      <w:proofErr w:type="spellEnd"/>
     </w:p>
     <w:p>
       <w:pPr>
@@ -687,19 +1259,65 @@
           <w:sz w:val="24"/>
           <w:szCs w:val="24"/>
         </w:rPr>
-        <w:t>Industry conferences and events to showcase services.</w:t>
+        <w:t xml:space="preserve">Industry conferences </w:t>
+      </w:r>
+      <w:r>
+        <w:rPr>
+          <w:rFonts w:ascii="Times New Roman" w:hAnsi="Times New Roman" w:cs="Times New Roman"/>
+          <w:sz w:val="24"/>
+          <w:szCs w:val="24"/>
+        </w:rPr>
+        <w:t xml:space="preserve">and events to showcase services a good example the google cloud next event which was held in san </w:t>
+      </w:r>
+      <w:proofErr w:type="spellStart"/>
+      <w:r>
+        <w:rPr>
+          <w:rFonts w:ascii="Times New Roman" w:hAnsi="Times New Roman" w:cs="Times New Roman"/>
+          <w:sz w:val="24"/>
+          <w:szCs w:val="24"/>
+        </w:rPr>
+        <w:t>francisco</w:t>
+      </w:r>
+      <w:proofErr w:type="spellEnd"/>
+      <w:r>
+        <w:rPr>
+          <w:rFonts w:ascii="Times New Roman" w:hAnsi="Times New Roman" w:cs="Times New Roman"/>
+          <w:sz w:val="24"/>
+          <w:szCs w:val="24"/>
+        </w:rPr>
+        <w:t xml:space="preserve"> us was one of the ways to make </w:t>
+      </w:r>
+      <w:proofErr w:type="spellStart"/>
+      <w:r>
+        <w:rPr>
+          <w:rFonts w:ascii="Times New Roman" w:hAnsi="Times New Roman" w:cs="Times New Roman"/>
+          <w:sz w:val="24"/>
+          <w:szCs w:val="24"/>
+        </w:rPr>
+        <w:t>sama</w:t>
+      </w:r>
+      <w:proofErr w:type="spellEnd"/>
+      <w:r>
+        <w:rPr>
+          <w:rFonts w:ascii="Times New Roman" w:hAnsi="Times New Roman" w:cs="Times New Roman"/>
+          <w:sz w:val="24"/>
+          <w:szCs w:val="24"/>
+        </w:rPr>
+        <w:t xml:space="preserve"> known for what it does.</w:t>
       </w:r>
     </w:p>
     <w:p>
       <w:pPr>
         <w:pStyle w:val="Heading3"/>
         <w:rPr>
-          <w:sz w:val="24"/>
-          <w:szCs w:val="24"/>
-        </w:rPr>
-      </w:pPr>
-      <w:r>
-        <w:rPr>
+          <w:color w:val="4472C4" w:themeColor="accent1"/>
+          <w:sz w:val="24"/>
+          <w:szCs w:val="24"/>
+        </w:rPr>
+      </w:pPr>
+      <w:r>
+        <w:rPr>
+          <w:color w:val="4472C4" w:themeColor="accent1"/>
           <w:sz w:val="24"/>
           <w:szCs w:val="24"/>
         </w:rPr>
@@ -711,6 +1329,7 @@
           <w:rFonts w:eastAsiaTheme="majorEastAsia"/>
           <w:b/>
           <w:bCs/>
+          <w:color w:val="4472C4" w:themeColor="accent1"/>
           <w:sz w:val="24"/>
           <w:szCs w:val="24"/>
         </w:rPr>
@@ -758,7 +1377,6 @@
           <w:sz w:val="24"/>
           <w:szCs w:val="24"/>
         </w:rPr>
-        <w:lastRenderedPageBreak/>
         <w:t>Social media and digital platforms requiring content moderation.</w:t>
       </w:r>
     </w:p>
@@ -781,7 +1399,7 @@
           <w:sz w:val="24"/>
           <w:szCs w:val="24"/>
         </w:rPr>
-        <w:t>Companies needing customer support and back-office services.</w:t>
+        <w:t>Companies needing customer support and back-office service</w:t>
       </w:r>
     </w:p>
     <w:p>
@@ -803,7 +1421,7 @@
           <w:sz w:val="24"/>
           <w:szCs w:val="24"/>
         </w:rPr>
-        <w:t>Government agencies</w:t>
+        <w:t>Corporations which require large scale data processing</w:t>
       </w:r>
     </w:p>
     <w:p>
@@ -825,19 +1443,22 @@
           <w:sz w:val="24"/>
           <w:szCs w:val="24"/>
         </w:rPr>
-        <w:t>Corporations which require large scale data processing</w:t>
+        <w:t xml:space="preserve">Clients in need of project management. </w:t>
       </w:r>
     </w:p>
     <w:p>
       <w:pPr>
         <w:pStyle w:val="Heading3"/>
         <w:rPr>
-          <w:sz w:val="24"/>
-          <w:szCs w:val="24"/>
-        </w:rPr>
-      </w:pPr>
-      <w:r>
-        <w:rPr>
+          <w:rFonts w:eastAsiaTheme="majorEastAsia"/>
+          <w:color w:val="4472C4" w:themeColor="accent1"/>
+          <w:sz w:val="24"/>
+          <w:szCs w:val="24"/>
+        </w:rPr>
+      </w:pPr>
+      <w:r>
+        <w:rPr>
+          <w:color w:val="4472C4" w:themeColor="accent1"/>
           <w:sz w:val="24"/>
           <w:szCs w:val="24"/>
         </w:rPr>
@@ -849,6 +1470,7 @@
           <w:rFonts w:eastAsiaTheme="majorEastAsia"/>
           <w:b/>
           <w:bCs/>
+          <w:color w:val="4472C4" w:themeColor="accent1"/>
           <w:sz w:val="24"/>
           <w:szCs w:val="24"/>
         </w:rPr>
@@ -962,19 +1584,121 @@
           <w:sz w:val="24"/>
           <w:szCs w:val="24"/>
         </w:rPr>
-        <w:t>Operational costs (rent, utilities, administrative expenses).</w:t>
+        <w:t>R</w:t>
+      </w:r>
+      <w:r>
+        <w:rPr>
+          <w:rFonts w:ascii="Times New Roman" w:hAnsi="Times New Roman" w:cs="Times New Roman"/>
+          <w:sz w:val="24"/>
+          <w:szCs w:val="24"/>
+        </w:rPr>
+        <w:t>ent</w:t>
+      </w:r>
+      <w:r>
+        <w:rPr>
+          <w:rFonts w:ascii="Times New Roman" w:hAnsi="Times New Roman" w:cs="Times New Roman"/>
+          <w:sz w:val="24"/>
+          <w:szCs w:val="24"/>
+        </w:rPr>
+        <w:t xml:space="preserve"> expenses</w:t>
+      </w:r>
+    </w:p>
+    <w:p>
+      <w:pPr>
+        <w:numPr>
+          <w:ilvl w:val="0"/>
+          <w:numId w:val="10"/>
+        </w:numPr>
+        <w:spacing w:before="100" w:beforeAutospacing="1" w:after="100" w:afterAutospacing="1" w:line="240" w:lineRule="auto"/>
+        <w:rPr>
+          <w:rFonts w:ascii="Times New Roman" w:hAnsi="Times New Roman" w:cs="Times New Roman"/>
+          <w:sz w:val="24"/>
+          <w:szCs w:val="24"/>
+        </w:rPr>
+      </w:pPr>
+      <w:r>
+        <w:rPr>
+          <w:rFonts w:ascii="Times New Roman" w:hAnsi="Times New Roman" w:cs="Times New Roman"/>
+          <w:sz w:val="24"/>
+          <w:szCs w:val="24"/>
+        </w:rPr>
+        <w:t>U</w:t>
+      </w:r>
+      <w:r>
+        <w:rPr>
+          <w:rFonts w:ascii="Times New Roman" w:hAnsi="Times New Roman" w:cs="Times New Roman"/>
+          <w:sz w:val="24"/>
+          <w:szCs w:val="24"/>
+        </w:rPr>
+        <w:t>tilities</w:t>
+      </w:r>
+      <w:r>
+        <w:rPr>
+          <w:rFonts w:ascii="Times New Roman" w:hAnsi="Times New Roman" w:cs="Times New Roman"/>
+          <w:sz w:val="24"/>
+          <w:szCs w:val="24"/>
+        </w:rPr>
+        <w:t xml:space="preserve"> expenses</w:t>
+      </w:r>
+    </w:p>
+    <w:p>
+      <w:pPr>
+        <w:numPr>
+          <w:ilvl w:val="0"/>
+          <w:numId w:val="10"/>
+        </w:numPr>
+        <w:spacing w:before="100" w:beforeAutospacing="1" w:after="100" w:afterAutospacing="1" w:line="240" w:lineRule="auto"/>
+        <w:rPr>
+          <w:rFonts w:ascii="Times New Roman" w:hAnsi="Times New Roman" w:cs="Times New Roman"/>
+          <w:sz w:val="24"/>
+          <w:szCs w:val="24"/>
+        </w:rPr>
+      </w:pPr>
+      <w:r>
+        <w:rPr>
+          <w:rFonts w:ascii="Times New Roman" w:hAnsi="Times New Roman" w:cs="Times New Roman"/>
+          <w:sz w:val="24"/>
+          <w:szCs w:val="24"/>
+        </w:rPr>
+        <w:t>Administrativ</w:t>
+      </w:r>
+      <w:r>
+        <w:rPr>
+          <w:rFonts w:ascii="Times New Roman" w:hAnsi="Times New Roman" w:cs="Times New Roman"/>
+          <w:sz w:val="24"/>
+          <w:szCs w:val="24"/>
+        </w:rPr>
+        <w:t>e</w:t>
+      </w:r>
+      <w:r>
+        <w:rPr>
+          <w:rFonts w:ascii="Times New Roman" w:hAnsi="Times New Roman" w:cs="Times New Roman"/>
+          <w:sz w:val="24"/>
+          <w:szCs w:val="24"/>
+        </w:rPr>
+        <w:t xml:space="preserve"> expense</w:t>
+      </w:r>
+      <w:r>
+        <w:rPr>
+          <w:rFonts w:ascii="Times New Roman" w:hAnsi="Times New Roman" w:cs="Times New Roman"/>
+          <w:sz w:val="24"/>
+          <w:szCs w:val="24"/>
+        </w:rPr>
+        <w:t>.</w:t>
       </w:r>
     </w:p>
     <w:p>
       <w:pPr>
         <w:pStyle w:val="Heading3"/>
         <w:rPr>
-          <w:sz w:val="24"/>
-          <w:szCs w:val="24"/>
-        </w:rPr>
-      </w:pPr>
-      <w:r>
-        <w:rPr>
+          <w:color w:val="4472C4" w:themeColor="accent1"/>
+          <w:sz w:val="24"/>
+          <w:szCs w:val="24"/>
+        </w:rPr>
+      </w:pPr>
+      <w:r>
+        <w:rPr>
+          <w:color w:val="4472C4" w:themeColor="accent1"/>
           <w:sz w:val="24"/>
           <w:szCs w:val="24"/>
         </w:rPr>
@@ -986,6 +1710,7 @@
           <w:rFonts w:eastAsiaTheme="majorEastAsia"/>
           <w:b/>
           <w:bCs/>
+          <w:color w:val="4472C4" w:themeColor="accent1"/>
           <w:sz w:val="24"/>
           <w:szCs w:val="24"/>
         </w:rPr>
@@ -1033,7 +1758,23 @@
           <w:sz w:val="24"/>
           <w:szCs w:val="24"/>
         </w:rPr>
-        <w:t>Contracts for content moderation and customer support services.</w:t>
+        <w:t xml:space="preserve">Subscription </w:t>
+      </w:r>
+      <w:r>
+        <w:rPr>
+          <w:rFonts w:ascii="Times New Roman" w:hAnsi="Times New Roman" w:cs="Times New Roman"/>
+          <w:sz w:val="24"/>
+          <w:szCs w:val="24"/>
+        </w:rPr>
+        <w:t xml:space="preserve">models </w:t>
+      </w:r>
+      <w:r>
+        <w:rPr>
+          <w:rFonts w:ascii="Times New Roman" w:hAnsi="Times New Roman" w:cs="Times New Roman"/>
+          <w:sz w:val="24"/>
+          <w:szCs w:val="24"/>
+        </w:rPr>
+        <w:t>for ongoing services.</w:t>
       </w:r>
     </w:p>
     <w:p>
@@ -1055,23 +1796,7 @@
           <w:sz w:val="24"/>
           <w:szCs w:val="24"/>
         </w:rPr>
-        <w:t xml:space="preserve">Subscription </w:t>
-      </w:r>
-      <w:r>
-        <w:rPr>
-          <w:rFonts w:ascii="Times New Roman" w:hAnsi="Times New Roman" w:cs="Times New Roman"/>
-          <w:sz w:val="24"/>
-          <w:szCs w:val="24"/>
-        </w:rPr>
-        <w:t xml:space="preserve">models </w:t>
-      </w:r>
-      <w:r>
-        <w:rPr>
-          <w:rFonts w:ascii="Times New Roman" w:hAnsi="Times New Roman" w:cs="Times New Roman"/>
-          <w:sz w:val="24"/>
-          <w:szCs w:val="24"/>
-        </w:rPr>
-        <w:t>for ongoing services.</w:t>
+        <w:t>Grants and funding from NGOs and social enterprises for social impact projects.</w:t>
       </w:r>
     </w:p>
     <w:p>
@@ -1093,59 +1818,37 @@
           <w:sz w:val="24"/>
           <w:szCs w:val="24"/>
         </w:rPr>
-        <w:t>Grants and funding from NGOs and social enterprises for social impact projects.</w:t>
-      </w:r>
-    </w:p>
-    <w:p>
-      <w:pPr>
-        <w:numPr>
-          <w:ilvl w:val="0"/>
-          <w:numId w:val="11"/>
-        </w:numPr>
+        <w:t xml:space="preserve">Training </w:t>
+      </w:r>
+      <w:r>
+        <w:rPr>
+          <w:rFonts w:ascii="Times New Roman" w:hAnsi="Times New Roman" w:cs="Times New Roman"/>
+          <w:sz w:val="24"/>
+          <w:szCs w:val="24"/>
+        </w:rPr>
+        <w:t>fees.</w:t>
+      </w:r>
+    </w:p>
+    <w:p>
+      <w:pPr>
         <w:spacing w:before="100" w:beforeAutospacing="1" w:after="100" w:afterAutospacing="1" w:line="240" w:lineRule="auto"/>
-        <w:rPr>
-          <w:rFonts w:ascii="Times New Roman" w:hAnsi="Times New Roman" w:cs="Times New Roman"/>
-          <w:sz w:val="24"/>
-          <w:szCs w:val="24"/>
-        </w:rPr>
-      </w:pPr>
-      <w:r>
-        <w:rPr>
-          <w:rFonts w:ascii="Times New Roman" w:hAnsi="Times New Roman" w:cs="Times New Roman"/>
-          <w:sz w:val="24"/>
-          <w:szCs w:val="24"/>
-        </w:rPr>
-        <w:t>Training fees.</w:t>
-      </w:r>
-      <w:bookmarkStart w:id="0" w:name="_GoBack"/>
-      <w:bookmarkEnd w:id="0"/>
-    </w:p>
-    <w:p>
-      <w:pPr>
-        <w:pStyle w:val="NormalWeb"/>
-        <w:shd w:val="clear" w:color="auto" w:fill="FFFFFF"/>
-        <w:rPr>
-          <w:color w:val="323232"/>
-          <w:shd w:val="clear" w:color="auto" w:fill="FFFFFF"/>
-        </w:rPr>
-      </w:pPr>
-      <w:proofErr w:type="spellStart"/>
-      <w:r>
-        <w:rPr>
+        <w:ind w:left="720"/>
+        <w:rPr>
+          <w:rFonts w:ascii="Times New Roman" w:hAnsi="Times New Roman" w:cs="Times New Roman"/>
+          <w:sz w:val="24"/>
+          <w:szCs w:val="24"/>
+        </w:rPr>
+      </w:pPr>
+      <w:r>
+        <w:rPr>
+          <w:rFonts w:ascii="Times New Roman" w:hAnsi="Times New Roman" w:cs="Times New Roman"/>
           <w:b/>
           <w:bCs/>
           <w:color w:val="FFFFFF"/>
-        </w:rPr>
-        <w:t>obotic</w:t>
-      </w:r>
-      <w:proofErr w:type="spellEnd"/>
-      <w:r>
-        <w:rPr>
-          <w:b/>
-          <w:bCs/>
-          <w:color w:val="FFFFFF"/>
-        </w:rPr>
-        <w:t xml:space="preserve"> work</w:t>
+          <w:sz w:val="24"/>
+          <w:szCs w:val="24"/>
+        </w:rPr>
+        <w:t>k</w:t>
       </w:r>
     </w:p>
     <w:p>
@@ -3208,7 +3911,7 @@
   <w:abstractNum w:abstractNumId="16" w15:restartNumberingAfterBreak="0">
     <w:nsid w:val="691633C2"/>
     <w:multiLevelType w:val="multilevel"/>
-    <w:tmpl w:val="99C6E612"/>
+    <w:tmpl w:val="6D44255A"/>
     <w:lvl w:ilvl="0">
       <w:start w:val="1"/>
       <w:numFmt w:val="bullet"/>
@@ -3225,20 +3928,16 @@
         <w:sz w:val="20"/>
       </w:rPr>
     </w:lvl>
-    <w:lvl w:ilvl="1" w:tentative="1">
-      <w:start w:val="1"/>
-      <w:numFmt w:val="bullet"/>
-      <w:lvlText w:val="o"/>
-      <w:lvlJc w:val="left"/>
-      <w:pPr>
-        <w:tabs>
-          <w:tab w:val="num" w:pos="1440"/>
-        </w:tabs>
+    <w:lvl w:ilvl="1">
+      <w:start w:val="5"/>
+      <w:numFmt w:val="decimal"/>
+      <w:lvlText w:val="%2."/>
+      <w:lvlJc w:val="left"/>
+      <w:pPr>
         <w:ind w:left="1440" w:hanging="360"/>
       </w:pPr>
       <w:rPr>
-        <w:rFonts w:ascii="Courier New" w:hAnsi="Courier New" w:hint="default"/>
-        <w:sz w:val="20"/>
+        <w:rFonts w:hint="default"/>
       </w:rPr>
     </w:lvl>
     <w:lvl w:ilvl="2" w:tentative="1">
@@ -3956,6 +4655,27 @@
     <w:name w:val="Normal"/>
     <w:qFormat/>
   </w:style>
+  <w:style w:type="paragraph" w:styleId="Heading1">
+    <w:name w:val="heading 1"/>
+    <w:basedOn w:val="Normal"/>
+    <w:next w:val="Normal"/>
+    <w:link w:val="Heading1Char"/>
+    <w:uiPriority w:val="9"/>
+    <w:qFormat/>
+    <w:rsid w:val="006E46F0"/>
+    <w:pPr>
+      <w:keepNext/>
+      <w:keepLines/>
+      <w:spacing w:before="240" w:after="0"/>
+      <w:outlineLvl w:val="0"/>
+    </w:pPr>
+    <w:rPr>
+      <w:rFonts w:asciiTheme="majorHAnsi" w:eastAsiaTheme="majorEastAsia" w:hAnsiTheme="majorHAnsi" w:cstheme="majorBidi"/>
+      <w:color w:val="2F5496" w:themeColor="accent1" w:themeShade="BF"/>
+      <w:sz w:val="32"/>
+      <w:szCs w:val="32"/>
+    </w:rPr>
+  </w:style>
   <w:style w:type="paragraph" w:styleId="Heading2">
     <w:name w:val="heading 2"/>
     <w:basedOn w:val="Normal"/>
@@ -4081,6 +4801,19 @@
     <w:rPr>
       <w:b/>
       <w:bCs/>
+    </w:rPr>
+  </w:style>
+  <w:style w:type="character" w:customStyle="1" w:styleId="Heading1Char">
+    <w:name w:val="Heading 1 Char"/>
+    <w:basedOn w:val="DefaultParagraphFont"/>
+    <w:link w:val="Heading1"/>
+    <w:uiPriority w:val="9"/>
+    <w:rsid w:val="006E46F0"/>
+    <w:rPr>
+      <w:rFonts w:asciiTheme="majorHAnsi" w:eastAsiaTheme="majorEastAsia" w:hAnsiTheme="majorHAnsi" w:cstheme="majorBidi"/>
+      <w:color w:val="2F5496" w:themeColor="accent1" w:themeShade="BF"/>
+      <w:sz w:val="32"/>
+      <w:szCs w:val="32"/>
     </w:rPr>
   </w:style>
 </w:styles>

</xml_diff>